<commit_message>
Add link to Word Doc for module 3.2
</commit_message>
<xml_diff>
--- a/modue-3/Minkler_Mod3_2.docx
+++ b/modue-3/Minkler_Mod3_2.docx
@@ -22,6 +22,35 @@
         <w:t>GitHub Pages</w:t>
       </w:r>
     </w:p>
+    <w:p/>
+    <w:p>
+      <w:r>
+        <w:t xml:space="preserve">GitHub Repository: </w:t>
+      </w:r>
+      <w:hyperlink r:id="rId4" w:history="1">
+        <w:r>
+          <w:rPr>
+            <w:rStyle w:val="Hyperlink"/>
+          </w:rPr>
+          <w:t>https://github.com/rminkler1/csd-340</w:t>
+        </w:r>
+      </w:hyperlink>
+    </w:p>
+    <w:p/>
+    <w:p>
+      <w:r>
+        <w:t xml:space="preserve">GitHub Pages: </w:t>
+      </w:r>
+      <w:hyperlink r:id="rId5" w:history="1">
+        <w:r>
+          <w:rPr>
+            <w:rStyle w:val="Hyperlink"/>
+          </w:rPr>
+          <w:t>https://rminkler1.github.io/csd-340/</w:t>
+        </w:r>
+      </w:hyperlink>
+    </w:p>
+    <w:p/>
     <w:p/>
     <w:p>
       <w:pPr>
@@ -50,7 +79,7 @@
                     <pic:cNvPicPr/>
                   </pic:nvPicPr>
                   <pic:blipFill rotWithShape="1">
-                    <a:blip r:embed="rId4" cstate="print">
+                    <a:blip r:embed="rId6" cstate="print">
                       <a:extLst>
                         <a:ext uri="{28A0092B-C50C-407E-A947-70E740481C1C}">
                           <a14:useLocalDpi xmlns:a14="http://schemas.microsoft.com/office/drawing/2010/main" val="0"/>
@@ -94,6 +123,7 @@
         <w:jc w:val="center"/>
       </w:pPr>
       <w:r>
+        <w:lastRenderedPageBreak/>
         <w:t>CSS Validation</w:t>
       </w:r>
       <w:r>
@@ -116,7 +146,7 @@
                     <pic:cNvPicPr/>
                   </pic:nvPicPr>
                   <pic:blipFill rotWithShape="1">
-                    <a:blip r:embed="rId5" cstate="print">
+                    <a:blip r:embed="rId7" cstate="print">
                       <a:extLst>
                         <a:ext uri="{28A0092B-C50C-407E-A947-70E740481C1C}">
                           <a14:useLocalDpi xmlns:a14="http://schemas.microsoft.com/office/drawing/2010/main" val="0"/>
@@ -154,8 +184,12 @@
       <w:pPr>
         <w:jc w:val="center"/>
       </w:pPr>
+    </w:p>
+    <w:p>
+      <w:pPr>
+        <w:jc w:val="center"/>
+      </w:pPr>
       <w:r>
-        <w:lastRenderedPageBreak/>
         <w:t>Page in browser</w:t>
       </w:r>
       <w:r>
@@ -178,7 +212,7 @@
                     <pic:cNvPicPr/>
                   </pic:nvPicPr>
                   <pic:blipFill rotWithShape="1">
-                    <a:blip r:embed="rId6" cstate="print">
+                    <a:blip r:embed="rId8" cstate="print">
                       <a:extLst>
                         <a:ext uri="{28A0092B-C50C-407E-A947-70E740481C1C}">
                           <a14:useLocalDpi xmlns:a14="http://schemas.microsoft.com/office/drawing/2010/main" val="0"/>
@@ -1134,6 +1168,29 @@
       <w:spacing w:val="5"/>
     </w:rPr>
   </w:style>
+  <w:style w:type="character" w:styleId="Hyperlink">
+    <w:name w:val="Hyperlink"/>
+    <w:basedOn w:val="DefaultParagraphFont"/>
+    <w:uiPriority w:val="99"/>
+    <w:unhideWhenUsed/>
+    <w:rsid w:val="001A1D5E"/>
+    <w:rPr>
+      <w:color w:val="467886" w:themeColor="hyperlink"/>
+      <w:u w:val="single"/>
+    </w:rPr>
+  </w:style>
+  <w:style w:type="character" w:styleId="UnresolvedMention">
+    <w:name w:val="Unresolved Mention"/>
+    <w:basedOn w:val="DefaultParagraphFont"/>
+    <w:uiPriority w:val="99"/>
+    <w:semiHidden/>
+    <w:unhideWhenUsed/>
+    <w:rsid w:val="001A1D5E"/>
+    <w:rPr>
+      <w:color w:val="605E5C"/>
+      <w:shd w:val="clear" w:color="auto" w:fill="E1DFDD"/>
+    </w:rPr>
+  </w:style>
 </w:styles>
 </file>
 

</xml_diff>